<commit_message>
Added option buttons for 'DRY' vs 'WET'
</commit_message>
<xml_diff>
--- a/Instructions.docx
+++ b/Instructions.docx
@@ -85,9 +85,37 @@
         </w:numPr>
       </w:pPr>
       <w:r>
-        <w:t xml:space="preserve">Install Cuda toolkit: </w:t>
+        <w:t xml:space="preserve">Install C++ build tools: </w:t>
       </w:r>
       <w:hyperlink r:id="rId8" w:history="1">
+        <w:r>
+          <w:rPr>
+            <w:rStyle w:val="Hyperlink"/>
+          </w:rPr>
+          <w:t>https://visualstudio.microsoft.com/visual-cpp-build-tools/</w:t>
+        </w:r>
+      </w:hyperlink>
+    </w:p>
+    <w:p>
+      <w:pPr>
+        <w:pStyle w:val="ListParagraph"/>
+        <w:numPr>
+          <w:ilvl w:val="0"/>
+          <w:numId w:val="4"/>
+        </w:numPr>
+      </w:pPr>
+      <w:r>
+        <w:t xml:space="preserve">Install </w:t>
+      </w:r>
+      <w:proofErr w:type="spellStart"/>
+      <w:r>
+        <w:t>Cuda</w:t>
+      </w:r>
+      <w:proofErr w:type="spellEnd"/>
+      <w:r>
+        <w:t xml:space="preserve"> toolkit: </w:t>
+      </w:r>
+      <w:hyperlink r:id="rId9" w:history="1">
         <w:r>
           <w:rPr>
             <w:rStyle w:val="Hyperlink"/>
@@ -196,7 +224,15 @@
         </w:numPr>
       </w:pPr>
       <w:r>
-        <w:t>Double click setup.bat to run; this will create a new conda environment named ‘ml’ with python 3.7, activate that environment, and install necessary packages</w:t>
+        <w:t xml:space="preserve">Double click setup.bat to run; this will create a new </w:t>
+      </w:r>
+      <w:proofErr w:type="spellStart"/>
+      <w:r>
+        <w:t>conda</w:t>
+      </w:r>
+      <w:proofErr w:type="spellEnd"/>
+      <w:r>
+        <w:t xml:space="preserve"> environment named ‘ml’ with python 3.7, activate that environment, and install necessary packages</w:t>
       </w:r>
     </w:p>
     <w:p>
@@ -206,7 +242,7 @@
       <w:r>
         <w:t xml:space="preserve">Detectron2 package on Windows, follow the instructions here: </w:t>
       </w:r>
-      <w:hyperlink r:id="rId13" w:history="1">
+      <w:hyperlink r:id="rId14" w:history="1">
         <w:r>
           <w:rPr>
             <w:rStyle w:val="Hyperlink"/>
@@ -524,36 +560,18 @@
           <w:szCs w:val="21"/>
           <w:lang w:eastAsia="en-CA"/>
         </w:rPr>
-        <w:t xml:space="preserve"> 'FROM', </w:t>
-      </w:r>
-      <w:proofErr w:type="gramStart"/>
-      <w:r>
-        <w:rPr>
-          <w:rFonts w:ascii="Segoe UI" w:eastAsia="Times New Roman" w:hAnsi="Segoe UI" w:cs="Segoe UI"/>
-          <w:sz w:val="21"/>
-          <w:szCs w:val="21"/>
-          <w:lang w:eastAsia="en-CA"/>
-        </w:rPr>
-        <w:t>and also</w:t>
-      </w:r>
-      <w:proofErr w:type="gramEnd"/>
-      <w:r>
-        <w:rPr>
-          <w:rFonts w:ascii="Segoe UI" w:eastAsia="Times New Roman" w:hAnsi="Segoe UI" w:cs="Segoe UI"/>
-          <w:sz w:val="21"/>
-          <w:szCs w:val="21"/>
-          <w:lang w:eastAsia="en-CA"/>
-        </w:rPr>
-        <w:t xml:space="preserve"> 'WET' vs 'DRY', as the program searches for these</w:t>
+        <w:t xml:space="preserve"> 'FROM', and also 'WET' vs 'DRY', as the program searches for these</w:t>
       </w:r>
     </w:p>
     <w:p>
       <w:r>
         <w:t>Note: Examples of good photographs are included in the ‘</w:t>
       </w:r>
+      <w:proofErr w:type="spellStart"/>
       <w:r>
         <w:t>ExamplePhotos</w:t>
       </w:r>
+      <w:proofErr w:type="spellEnd"/>
       <w:r>
         <w:t>’ directory</w:t>
       </w:r>

</xml_diff>

<commit_message>
added option for GPU vs CPU detectron processing
</commit_message>
<xml_diff>
--- a/Instructions.docx
+++ b/Instructions.docx
@@ -4,9 +4,24 @@
   <w:body>
     <w:p>
       <w:r>
-        <w:t>Environment Setup Instructions</w:t>
-      </w:r>
-      <w:r>
+        <w:rPr>
+          <w:b/>
+          <w:bCs/>
+        </w:rPr>
+        <w:t>Setup/Installation</w:t>
+      </w:r>
+      <w:r>
+        <w:rPr>
+          <w:b/>
+          <w:bCs/>
+        </w:rPr>
+        <w:t xml:space="preserve"> Instructions</w:t>
+      </w:r>
+      <w:r>
+        <w:rPr>
+          <w:b/>
+          <w:bCs/>
+        </w:rPr>
         <w:t xml:space="preserve"> for Windows</w:t>
       </w:r>
       <w:r>
@@ -85,9 +100,37 @@
         </w:numPr>
       </w:pPr>
       <w:r>
+        <w:t xml:space="preserve">Install </w:t>
+      </w:r>
+      <w:proofErr w:type="spellStart"/>
+      <w:r>
+        <w:t>Cuda</w:t>
+      </w:r>
+      <w:proofErr w:type="spellEnd"/>
+      <w:r>
+        <w:t xml:space="preserve"> toolkit: </w:t>
+      </w:r>
+      <w:hyperlink r:id="rId8" w:history="1">
+        <w:r>
+          <w:rPr>
+            <w:rStyle w:val="Hyperlink"/>
+          </w:rPr>
+          <w:t>https://developer.nvidia.com/cuda-10.1-download-archive-base</w:t>
+        </w:r>
+      </w:hyperlink>
+    </w:p>
+    <w:p>
+      <w:pPr>
+        <w:pStyle w:val="ListParagraph"/>
+        <w:numPr>
+          <w:ilvl w:val="0"/>
+          <w:numId w:val="4"/>
+        </w:numPr>
+      </w:pPr>
+      <w:r>
         <w:t xml:space="preserve">Install C++ build tools: </w:t>
       </w:r>
-      <w:hyperlink r:id="rId8" w:history="1">
+      <w:hyperlink r:id="rId9" w:history="1">
         <w:r>
           <w:rPr>
             <w:rStyle w:val="Hyperlink"/>
@@ -100,29 +143,13 @@
       <w:pPr>
         <w:pStyle w:val="ListParagraph"/>
         <w:numPr>
-          <w:ilvl w:val="0"/>
+          <w:ilvl w:val="1"/>
           <w:numId w:val="4"/>
         </w:numPr>
       </w:pPr>
       <w:r>
-        <w:t xml:space="preserve">Install </w:t>
-      </w:r>
-      <w:proofErr w:type="spellStart"/>
-      <w:r>
-        <w:t>Cuda</w:t>
-      </w:r>
-      <w:proofErr w:type="spellEnd"/>
-      <w:r>
-        <w:t xml:space="preserve"> toolkit: </w:t>
-      </w:r>
-      <w:hyperlink r:id="rId9" w:history="1">
-        <w:r>
-          <w:rPr>
-            <w:rStyle w:val="Hyperlink"/>
-          </w:rPr>
-          <w:t>https://developer.nvidia.com/cuda-10.1-download-archive-base</w:t>
-        </w:r>
-      </w:hyperlink>
+        <w:t>Run this program and install C++ build tools</w:t>
+      </w:r>
     </w:p>
     <w:p>
       <w:pPr>
@@ -222,9 +249,12 @@
           <w:ilvl w:val="0"/>
           <w:numId w:val="4"/>
         </w:numPr>
-      </w:pPr>
-      <w:r>
-        <w:t xml:space="preserve">Double click setup.bat to run; this will create a new </w:t>
+        <w:rPr>
+          <w:del w:id="12" w:author="Badner, Derek" w:date="2020-11-12T10:30:00Z"/>
+        </w:rPr>
+      </w:pPr>
+      <w:r>
+        <w:t xml:space="preserve">Double click setup.bat; this will create a new </w:t>
       </w:r>
       <w:proofErr w:type="spellStart"/>
       <w:r>
@@ -232,32 +262,84 @@
       </w:r>
       <w:proofErr w:type="spellEnd"/>
       <w:r>
-        <w:t xml:space="preserve"> environment named ‘ml’ with python 3.7, activate that environment, and install necessary packages</w:t>
-      </w:r>
-    </w:p>
-    <w:p>
-      <w:r>
-        <w:t xml:space="preserve">Note: If you have issues installing the </w:t>
-      </w:r>
-      <w:r>
-        <w:t xml:space="preserve">Detectron2 package on Windows, follow the instructions here: </w:t>
-      </w:r>
-      <w:hyperlink r:id="rId14" w:history="1">
+        <w:t xml:space="preserve"> environment named ‘ml’ with python 3.7, </w:t>
+      </w:r>
+      <w:r>
+        <w:t xml:space="preserve">will </w:t>
+      </w:r>
+      <w:r>
+        <w:t xml:space="preserve">activate that environment, and </w:t>
+      </w:r>
+      <w:r>
+        <w:t xml:space="preserve">will </w:t>
+      </w:r>
+      <w:r>
+        <w:t>install necessary packages</w:t>
+      </w:r>
+      <w:del w:id="13" w:author="Badner, Derek" w:date="2020-11-12T10:30:00Z">
+        <w:r>
+          <w:delText xml:space="preserve">Note: If you have issues installing the </w:delText>
+        </w:r>
+        <w:r>
+          <w:delText xml:space="preserve">Detectron2 package on Windows, follow the instructions here: </w:delText>
+        </w:r>
+        <w:r>
+          <w:fldChar w:fldCharType="begin"/>
+        </w:r>
+        <w:r>
+          <w:delInstrText xml:space="preserve"> HYPERLINK "https://medium.com/@dgmaxime/how-to-easily-install-detectron2-on-windows-10-3918613</w:delInstrText>
+        </w:r>
+        <w:r>
+          <w:delInstrText xml:space="preserve">9101c" </w:delInstrText>
+        </w:r>
+        <w:r>
+          <w:fldChar w:fldCharType="separate"/>
+        </w:r>
         <w:r>
           <w:rPr>
             <w:rStyle w:val="Hyperlink"/>
           </w:rPr>
-          <w:t>https://medium.com/@dgmaxime/how-to-easily-install-detectron2-on-windows-10-39186139101c</w:t>
+          <w:delText>https://medium.com/@dgmaxime/how-to-easily-install-detectron2-on-windows-10-39186139101c</w:delText>
         </w:r>
-      </w:hyperlink>
-    </w:p>
-    <w:p/>
-    <w:p>
-      <w:r>
-        <w:t>To run the program:</w:t>
-      </w:r>
-      <w:r>
-        <w:t xml:space="preserve"> D</w:t>
+        <w:r>
+          <w:rPr>
+            <w:rStyle w:val="Hyperlink"/>
+          </w:rPr>
+          <w:fldChar w:fldCharType="end"/>
+        </w:r>
+      </w:del>
+    </w:p>
+    <w:p>
+      <w:pPr>
+        <w:pStyle w:val="ListParagraph"/>
+      </w:pPr>
+    </w:p>
+    <w:p>
+      <w:pPr>
+        <w:rPr>
+          <w:b/>
+          <w:bCs/>
+        </w:rPr>
+      </w:pPr>
+    </w:p>
+    <w:p>
+      <w:r>
+        <w:rPr>
+          <w:b/>
+          <w:bCs/>
+        </w:rPr>
+        <w:t>To run the program</w:t>
+      </w:r>
+      <w:r>
+        <w:t>:</w:t>
+      </w:r>
+      <w:r>
+        <w:t xml:space="preserve"> </w:t>
+      </w:r>
+    </w:p>
+    <w:p>
+      <w:r>
+        <w:t>D</w:t>
       </w:r>
       <w:r>
         <w:t xml:space="preserve">ouble click </w:t>
@@ -275,10 +357,142 @@
         <w:t>.</w:t>
       </w:r>
     </w:p>
-    <w:p/>
-    <w:p>
-      <w:r>
-        <w:t>Guidance for core photographs for best results:</w:t>
+    <w:p>
+      <w:r>
+        <w:t>Notes on the following opening screen:</w:t>
+      </w:r>
+    </w:p>
+    <w:p>
+      <w:r>
+        <w:rPr>
+          <w:noProof/>
+        </w:rPr>
+        <w:drawing>
+          <wp:inline distT="0" distB="0" distL="0" distR="0" wp14:anchorId="375E9823" wp14:editId="42FF5B1E">
+            <wp:extent cx="3755161" cy="764673"/>
+            <wp:effectExtent l="0" t="0" r="0" b="0"/>
+            <wp:docPr id="1" name="Picture 1"/>
+            <wp:cNvGraphicFramePr>
+              <a:graphicFrameLocks xmlns:a="http://schemas.openxmlformats.org/drawingml/2006/main" noChangeAspect="1"/>
+            </wp:cNvGraphicFramePr>
+            <a:graphic xmlns:a="http://schemas.openxmlformats.org/drawingml/2006/main">
+              <a:graphicData uri="http://schemas.openxmlformats.org/drawingml/2006/picture">
+                <pic:pic xmlns:pic="http://schemas.openxmlformats.org/drawingml/2006/picture">
+                  <pic:nvPicPr>
+                    <pic:cNvPr id="1" name=""/>
+                    <pic:cNvPicPr/>
+                  </pic:nvPicPr>
+                  <pic:blipFill>
+                    <a:blip r:embed="rId14"/>
+                    <a:stretch>
+                      <a:fillRect/>
+                    </a:stretch>
+                  </pic:blipFill>
+                  <pic:spPr>
+                    <a:xfrm>
+                      <a:off x="0" y="0"/>
+                      <a:ext cx="3854499" cy="784902"/>
+                    </a:xfrm>
+                    <a:prstGeom prst="rect">
+                      <a:avLst/>
+                    </a:prstGeom>
+                  </pic:spPr>
+                </pic:pic>
+              </a:graphicData>
+            </a:graphic>
+          </wp:inline>
+        </w:drawing>
+      </w:r>
+    </w:p>
+    <w:p>
+      <w:pPr>
+        <w:pStyle w:val="ListParagraph"/>
+        <w:numPr>
+          <w:ilvl w:val="0"/>
+          <w:numId w:val="6"/>
+        </w:numPr>
+      </w:pPr>
+      <w:r>
+        <w:t>Select “Skip machine learning” if you do not want the program to attempt to name photographs for you, you just wish to quickly step through the photos and name them yourself using the program interface. Selecting this option will save you the time of waiting for the machine learning algorithms to compute.</w:t>
+      </w:r>
+    </w:p>
+    <w:p>
+      <w:pPr>
+        <w:pStyle w:val="ListParagraph"/>
+        <w:numPr>
+          <w:ilvl w:val="0"/>
+          <w:numId w:val="6"/>
+        </w:numPr>
+      </w:pPr>
+      <w:r>
+        <w:t xml:space="preserve">Process graphics using ‘GPU’ is recommended if you have an NVIDIA graphics card as computation times will be reduced. </w:t>
+      </w:r>
+      <w:proofErr w:type="gramStart"/>
+      <w:r>
+        <w:t>However</w:t>
+      </w:r>
+      <w:proofErr w:type="gramEnd"/>
+      <w:r>
+        <w:t xml:space="preserve"> selecting ‘GPU’ may cause your computer to crash if you do not have an NVIDIA graphics card and drivers installed. ‘CPU’ is therefore the default</w:t>
+      </w:r>
+    </w:p>
+    <w:p>
+      <w:r>
+        <w:t>The main program interface looks like the following:</w:t>
+      </w:r>
+    </w:p>
+    <w:p>
+      <w:r>
+        <w:rPr>
+          <w:noProof/>
+        </w:rPr>
+        <w:lastRenderedPageBreak/>
+        <w:drawing>
+          <wp:inline distT="0" distB="0" distL="0" distR="0" wp14:anchorId="7AD34123" wp14:editId="337D0BE7">
+            <wp:extent cx="5943600" cy="3408680"/>
+            <wp:effectExtent l="0" t="0" r="0" b="1270"/>
+            <wp:docPr id="3" name="Picture 3"/>
+            <wp:cNvGraphicFramePr>
+              <a:graphicFrameLocks xmlns:a="http://schemas.openxmlformats.org/drawingml/2006/main" noChangeAspect="1"/>
+            </wp:cNvGraphicFramePr>
+            <a:graphic xmlns:a="http://schemas.openxmlformats.org/drawingml/2006/main">
+              <a:graphicData uri="http://schemas.openxmlformats.org/drawingml/2006/picture">
+                <pic:pic xmlns:pic="http://schemas.openxmlformats.org/drawingml/2006/picture">
+                  <pic:nvPicPr>
+                    <pic:cNvPr id="1" name=""/>
+                    <pic:cNvPicPr/>
+                  </pic:nvPicPr>
+                  <pic:blipFill>
+                    <a:blip r:embed="rId15"/>
+                    <a:stretch>
+                      <a:fillRect/>
+                    </a:stretch>
+                  </pic:blipFill>
+                  <pic:spPr>
+                    <a:xfrm>
+                      <a:off x="0" y="0"/>
+                      <a:ext cx="5943600" cy="3408680"/>
+                    </a:xfrm>
+                    <a:prstGeom prst="rect">
+                      <a:avLst/>
+                    </a:prstGeom>
+                  </pic:spPr>
+                </pic:pic>
+              </a:graphicData>
+            </a:graphic>
+          </wp:inline>
+        </w:drawing>
+      </w:r>
+    </w:p>
+    <w:p>
+      <w:r>
+        <w:t>Guidance for core photographs for best</w:t>
+      </w:r>
+      <w:r>
+        <w:t xml:space="preserve"> machine learning algorithm </w:t>
+      </w:r>
+      <w:r>
+        <w:t>results:</w:t>
       </w:r>
     </w:p>
     <w:p>
@@ -405,17 +619,29 @@
           <w:rFonts w:ascii="Segoe UI" w:eastAsia="Times New Roman" w:hAnsi="Segoe UI" w:cs="Segoe UI"/>
           <w:sz w:val="21"/>
           <w:szCs w:val="21"/>
-          <w:lang w:eastAsia="en-CA"/>
-        </w:rPr>
-      </w:pPr>
-      <w:r>
-        <w:rPr>
-          <w:rFonts w:ascii="Segoe UI" w:eastAsia="Times New Roman" w:hAnsi="Segoe UI" w:cs="Segoe UI"/>
-          <w:sz w:val="21"/>
-          <w:szCs w:val="21"/>
+          <w:u w:val="single"/>
+          <w:lang w:eastAsia="en-CA"/>
+        </w:rPr>
+      </w:pPr>
+      <w:r>
+        <w:rPr>
+          <w:rFonts w:ascii="Segoe UI" w:eastAsia="Times New Roman" w:hAnsi="Segoe UI" w:cs="Segoe UI"/>
+          <w:sz w:val="21"/>
+          <w:szCs w:val="21"/>
+          <w:u w:val="single"/>
           <w:lang w:eastAsia="en-CA"/>
         </w:rPr>
         <w:t>Do not let characters touch each other</w:t>
+      </w:r>
+      <w:r>
+        <w:rPr>
+          <w:rFonts w:ascii="Segoe UI" w:eastAsia="Times New Roman" w:hAnsi="Segoe UI" w:cs="Segoe UI"/>
+          <w:sz w:val="21"/>
+          <w:szCs w:val="21"/>
+          <w:u w:val="single"/>
+          <w:lang w:eastAsia="en-CA"/>
+        </w:rPr>
+        <w:t xml:space="preserve"> at all</w:t>
       </w:r>
     </w:p>
     <w:p>
@@ -560,7 +786,27 @@
           <w:szCs w:val="21"/>
           <w:lang w:eastAsia="en-CA"/>
         </w:rPr>
-        <w:t xml:space="preserve"> 'FROM', and also 'WET' vs 'DRY', as the program searches for these</w:t>
+        <w:t xml:space="preserve"> 'FROM', </w:t>
+      </w:r>
+      <w:proofErr w:type="gramStart"/>
+      <w:r>
+        <w:rPr>
+          <w:rFonts w:ascii="Segoe UI" w:eastAsia="Times New Roman" w:hAnsi="Segoe UI" w:cs="Segoe UI"/>
+          <w:sz w:val="21"/>
+          <w:szCs w:val="21"/>
+          <w:lang w:eastAsia="en-CA"/>
+        </w:rPr>
+        <w:t>and also</w:t>
+      </w:r>
+      <w:proofErr w:type="gramEnd"/>
+      <w:r>
+        <w:rPr>
+          <w:rFonts w:ascii="Segoe UI" w:eastAsia="Times New Roman" w:hAnsi="Segoe UI" w:cs="Segoe UI"/>
+          <w:sz w:val="21"/>
+          <w:szCs w:val="21"/>
+          <w:lang w:eastAsia="en-CA"/>
+        </w:rPr>
+        <w:t xml:space="preserve"> 'WET' vs 'DRY', as the program searches for these</w:t>
       </w:r>
     </w:p>
     <w:p>
@@ -830,6 +1076,119 @@
     </w:lvl>
   </w:abstractNum>
   <w:abstractNum w:abstractNumId="2" w15:restartNumberingAfterBreak="0">
+    <w:nsid w:val="4867529A"/>
+    <w:multiLevelType w:val="hybridMultilevel"/>
+    <w:tmpl w:val="420C54A4"/>
+    <w:lvl w:ilvl="0" w:tplc="10090001">
+      <w:start w:val="1"/>
+      <w:numFmt w:val="bullet"/>
+      <w:lvlText w:val=""/>
+      <w:lvlJc w:val="left"/>
+      <w:pPr>
+        <w:ind w:left="720" w:hanging="360"/>
+      </w:pPr>
+      <w:rPr>
+        <w:rFonts w:ascii="Symbol" w:hAnsi="Symbol" w:hint="default"/>
+      </w:rPr>
+    </w:lvl>
+    <w:lvl w:ilvl="1" w:tplc="10090003">
+      <w:start w:val="1"/>
+      <w:numFmt w:val="bullet"/>
+      <w:lvlText w:val="o"/>
+      <w:lvlJc w:val="left"/>
+      <w:pPr>
+        <w:ind w:left="1440" w:hanging="360"/>
+      </w:pPr>
+      <w:rPr>
+        <w:rFonts w:ascii="Courier New" w:hAnsi="Courier New" w:cs="Courier New" w:hint="default"/>
+      </w:rPr>
+    </w:lvl>
+    <w:lvl w:ilvl="2" w:tplc="10090005" w:tentative="1">
+      <w:start w:val="1"/>
+      <w:numFmt w:val="bullet"/>
+      <w:lvlText w:val=""/>
+      <w:lvlJc w:val="left"/>
+      <w:pPr>
+        <w:ind w:left="2160" w:hanging="360"/>
+      </w:pPr>
+      <w:rPr>
+        <w:rFonts w:ascii="Wingdings" w:hAnsi="Wingdings" w:hint="default"/>
+      </w:rPr>
+    </w:lvl>
+    <w:lvl w:ilvl="3" w:tplc="10090001" w:tentative="1">
+      <w:start w:val="1"/>
+      <w:numFmt w:val="bullet"/>
+      <w:lvlText w:val=""/>
+      <w:lvlJc w:val="left"/>
+      <w:pPr>
+        <w:ind w:left="2880" w:hanging="360"/>
+      </w:pPr>
+      <w:rPr>
+        <w:rFonts w:ascii="Symbol" w:hAnsi="Symbol" w:hint="default"/>
+      </w:rPr>
+    </w:lvl>
+    <w:lvl w:ilvl="4" w:tplc="10090003" w:tentative="1">
+      <w:start w:val="1"/>
+      <w:numFmt w:val="bullet"/>
+      <w:lvlText w:val="o"/>
+      <w:lvlJc w:val="left"/>
+      <w:pPr>
+        <w:ind w:left="3600" w:hanging="360"/>
+      </w:pPr>
+      <w:rPr>
+        <w:rFonts w:ascii="Courier New" w:hAnsi="Courier New" w:cs="Courier New" w:hint="default"/>
+      </w:rPr>
+    </w:lvl>
+    <w:lvl w:ilvl="5" w:tplc="10090005" w:tentative="1">
+      <w:start w:val="1"/>
+      <w:numFmt w:val="bullet"/>
+      <w:lvlText w:val=""/>
+      <w:lvlJc w:val="left"/>
+      <w:pPr>
+        <w:ind w:left="4320" w:hanging="360"/>
+      </w:pPr>
+      <w:rPr>
+        <w:rFonts w:ascii="Wingdings" w:hAnsi="Wingdings" w:hint="default"/>
+      </w:rPr>
+    </w:lvl>
+    <w:lvl w:ilvl="6" w:tplc="10090001" w:tentative="1">
+      <w:start w:val="1"/>
+      <w:numFmt w:val="bullet"/>
+      <w:lvlText w:val=""/>
+      <w:lvlJc w:val="left"/>
+      <w:pPr>
+        <w:ind w:left="5040" w:hanging="360"/>
+      </w:pPr>
+      <w:rPr>
+        <w:rFonts w:ascii="Symbol" w:hAnsi="Symbol" w:hint="default"/>
+      </w:rPr>
+    </w:lvl>
+    <w:lvl w:ilvl="7" w:tplc="10090003" w:tentative="1">
+      <w:start w:val="1"/>
+      <w:numFmt w:val="bullet"/>
+      <w:lvlText w:val="o"/>
+      <w:lvlJc w:val="left"/>
+      <w:pPr>
+        <w:ind w:left="5760" w:hanging="360"/>
+      </w:pPr>
+      <w:rPr>
+        <w:rFonts w:ascii="Courier New" w:hAnsi="Courier New" w:cs="Courier New" w:hint="default"/>
+      </w:rPr>
+    </w:lvl>
+    <w:lvl w:ilvl="8" w:tplc="10090005" w:tentative="1">
+      <w:start w:val="1"/>
+      <w:numFmt w:val="bullet"/>
+      <w:lvlText w:val=""/>
+      <w:lvlJc w:val="left"/>
+      <w:pPr>
+        <w:ind w:left="6480" w:hanging="360"/>
+      </w:pPr>
+      <w:rPr>
+        <w:rFonts w:ascii="Wingdings" w:hAnsi="Wingdings" w:hint="default"/>
+      </w:rPr>
+    </w:lvl>
+  </w:abstractNum>
+  <w:abstractNum w:abstractNumId="3" w15:restartNumberingAfterBreak="0">
     <w:nsid w:val="4D8B00FA"/>
     <w:multiLevelType w:val="hybridMultilevel"/>
     <w:tmpl w:val="58260CE6"/>
@@ -918,7 +1277,7 @@
       </w:pPr>
     </w:lvl>
   </w:abstractNum>
-  <w:abstractNum w:abstractNumId="3" w15:restartNumberingAfterBreak="0">
+  <w:abstractNum w:abstractNumId="4" w15:restartNumberingAfterBreak="0">
     <w:nsid w:val="76207D6B"/>
     <w:multiLevelType w:val="hybridMultilevel"/>
     <w:tmpl w:val="81900EB8"/>
@@ -1004,7 +1363,7 @@
       </w:pPr>
     </w:lvl>
   </w:abstractNum>
-  <w:abstractNum w:abstractNumId="4" w15:restartNumberingAfterBreak="0">
+  <w:abstractNum w:abstractNumId="5" w15:restartNumberingAfterBreak="0">
     <w:nsid w:val="7A473C36"/>
     <w:multiLevelType w:val="hybridMultilevel"/>
     <w:tmpl w:val="EA7C47E4"/>
@@ -1100,16 +1459,19 @@
     <w:abstractNumId w:val="1"/>
   </w:num>
   <w:num w:numId="2">
-    <w:abstractNumId w:val="2"/>
+    <w:abstractNumId w:val="3"/>
   </w:num>
   <w:num w:numId="3">
-    <w:abstractNumId w:val="3"/>
+    <w:abstractNumId w:val="4"/>
   </w:num>
   <w:num w:numId="4">
-    <w:abstractNumId w:val="4"/>
+    <w:abstractNumId w:val="5"/>
   </w:num>
   <w:num w:numId="5">
     <w:abstractNumId w:val="0"/>
+  </w:num>
+  <w:num w:numId="6">
+    <w:abstractNumId w:val="2"/>
   </w:num>
 </w:numbering>
 </file>

</xml_diff>

<commit_message>
modified gitignore to include input folder
</commit_message>
<xml_diff>
--- a/Instructions.docx
+++ b/Instructions.docx
@@ -35,18 +35,36 @@
           <w:ilvl w:val="0"/>
           <w:numId w:val="4"/>
         </w:numPr>
-      </w:pPr>
-      <w:r>
-        <w:t xml:space="preserve">Install python: </w:t>
-      </w:r>
-      <w:hyperlink r:id="rId5" w:history="1">
+        <w:rPr>
+          <w:del w:id="0" w:author="Badner, Derek" w:date="2020-11-19T21:42:00Z"/>
+        </w:rPr>
+      </w:pPr>
+      <w:del w:id="1" w:author="Badner, Derek" w:date="2020-11-19T21:42:00Z">
+        <w:r>
+          <w:delText xml:space="preserve">Install python: </w:delText>
+        </w:r>
+        <w:r>
+          <w:fldChar w:fldCharType="begin"/>
+        </w:r>
+        <w:r>
+          <w:delInstrText xml:space="preserve"> HYPERLINK "https://www.python.org/downloads/windows/" </w:delInstrText>
+        </w:r>
+        <w:r>
+          <w:fldChar w:fldCharType="separate"/>
+        </w:r>
         <w:r>
           <w:rPr>
             <w:rStyle w:val="Hyperlink"/>
           </w:rPr>
-          <w:t>https://www.python.org/downloads/windows/</w:t>
+          <w:delText>https://www.python.org/downloads/windows/</w:delText>
         </w:r>
-      </w:hyperlink>
+        <w:r>
+          <w:rPr>
+            <w:rStyle w:val="Hyperlink"/>
+          </w:rPr>
+          <w:fldChar w:fldCharType="end"/>
+        </w:r>
+      </w:del>
     </w:p>
     <w:p>
       <w:pPr>
@@ -62,7 +80,7 @@
       <w:r>
         <w:t xml:space="preserve"> anaconda: </w:t>
       </w:r>
-      <w:hyperlink r:id="rId6" w:history="1">
+      <w:hyperlink r:id="rId5" w:history="1">
         <w:r>
           <w:rPr>
             <w:rStyle w:val="Hyperlink"/>
@@ -82,7 +100,7 @@
       <w:r>
         <w:t xml:space="preserve">Install git: </w:t>
       </w:r>
-      <w:hyperlink r:id="rId7" w:history="1">
+      <w:hyperlink r:id="rId6" w:history="1">
         <w:r>
           <w:rPr>
             <w:rStyle w:val="Hyperlink"/>
@@ -110,7 +128,7 @@
       <w:r>
         <w:t xml:space="preserve"> toolkit: </w:t>
       </w:r>
-      <w:hyperlink r:id="rId8" w:history="1">
+      <w:hyperlink r:id="rId7" w:history="1">
         <w:r>
           <w:rPr>
             <w:rStyle w:val="Hyperlink"/>
@@ -130,7 +148,7 @@
       <w:r>
         <w:t xml:space="preserve">Install C++ build tools: </w:t>
       </w:r>
-      <w:hyperlink r:id="rId9" w:history="1">
+      <w:hyperlink r:id="rId8" w:history="1">
         <w:r>
           <w:rPr>
             <w:rStyle w:val="Hyperlink"/>
@@ -159,21 +177,21 @@
           <w:numId w:val="4"/>
         </w:numPr>
         <w:rPr>
-          <w:del w:id="0" w:author="Badner, Derek" w:date="2020-10-31T16:56:00Z"/>
+          <w:del w:id="2" w:author="Badner, Derek" w:date="2020-10-31T16:56:00Z"/>
           <w:highlight w:val="yellow"/>
-          <w:rPrChange w:id="1" w:author="Badner, Derek" w:date="2020-10-31T16:56:00Z">
+          <w:rPrChange w:id="3" w:author="Badner, Derek" w:date="2020-10-31T16:56:00Z">
             <w:rPr>
-              <w:del w:id="2" w:author="Badner, Derek" w:date="2020-10-31T16:56:00Z"/>
+              <w:del w:id="4" w:author="Badner, Derek" w:date="2020-10-31T16:56:00Z"/>
             </w:rPr>
           </w:rPrChange>
         </w:rPr>
       </w:pPr>
-      <w:commentRangeStart w:id="3"/>
-      <w:del w:id="4" w:author="Badner, Derek" w:date="2020-10-31T16:56:00Z">
+      <w:commentRangeStart w:id="5"/>
+      <w:del w:id="6" w:author="Badner, Derek" w:date="2020-10-31T16:56:00Z">
         <w:r>
           <w:rPr>
             <w:highlight w:val="yellow"/>
-            <w:rPrChange w:id="5" w:author="Badner, Derek" w:date="2020-10-31T16:56:00Z">
+            <w:rPrChange w:id="7" w:author="Badner, Derek" w:date="2020-10-31T16:56:00Z">
               <w:rPr/>
             </w:rPrChange>
           </w:rPr>
@@ -182,7 +200,7 @@
         <w:r>
           <w:rPr>
             <w:highlight w:val="yellow"/>
-            <w:rPrChange w:id="6" w:author="Badner, Derek" w:date="2020-10-31T16:56:00Z">
+            <w:rPrChange w:id="8" w:author="Badner, Derek" w:date="2020-10-31T16:56:00Z">
               <w:rPr/>
             </w:rPrChange>
           </w:rPr>
@@ -191,7 +209,7 @@
         <w:r>
           <w:rPr>
             <w:highlight w:val="yellow"/>
-            <w:rPrChange w:id="7" w:author="Badner, Derek" w:date="2020-10-31T16:56:00Z">
+            <w:rPrChange w:id="9" w:author="Badner, Derek" w:date="2020-10-31T16:56:00Z">
               <w:rPr/>
             </w:rPrChange>
           </w:rPr>
@@ -200,7 +218,7 @@
         <w:r>
           <w:rPr>
             <w:highlight w:val="yellow"/>
-            <w:rPrChange w:id="8" w:author="Badner, Derek" w:date="2020-10-31T16:56:00Z">
+            <w:rPrChange w:id="10" w:author="Badner, Derek" w:date="2020-10-31T16:56:00Z">
               <w:rPr/>
             </w:rPrChange>
           </w:rPr>
@@ -210,7 +228,7 @@
           <w:rPr>
             <w:rStyle w:val="Hyperlink"/>
             <w:highlight w:val="yellow"/>
-            <w:rPrChange w:id="9" w:author="Badner, Derek" w:date="2020-10-31T16:56:00Z">
+            <w:rPrChange w:id="11" w:author="Badner, Derek" w:date="2020-10-31T16:56:00Z">
               <w:rPr>
                 <w:rStyle w:val="Hyperlink"/>
               </w:rPr>
@@ -221,24 +239,24 @@
         <w:r>
           <w:rPr>
             <w:highlight w:val="yellow"/>
-            <w:rPrChange w:id="10" w:author="Badner, Derek" w:date="2020-10-31T16:56:00Z">
+            <w:rPrChange w:id="12" w:author="Badner, Derek" w:date="2020-10-31T16:56:00Z">
               <w:rPr/>
             </w:rPrChange>
           </w:rPr>
           <w:fldChar w:fldCharType="end"/>
         </w:r>
-        <w:commentRangeEnd w:id="3"/>
+        <w:commentRangeEnd w:id="5"/>
         <w:r>
           <w:rPr>
             <w:rStyle w:val="CommentReference"/>
             <w:highlight w:val="yellow"/>
-            <w:rPrChange w:id="11" w:author="Badner, Derek" w:date="2020-10-31T16:56:00Z">
+            <w:rPrChange w:id="13" w:author="Badner, Derek" w:date="2020-10-31T16:56:00Z">
               <w:rPr>
                 <w:rStyle w:val="CommentReference"/>
               </w:rPr>
             </w:rPrChange>
           </w:rPr>
-          <w:commentReference w:id="3"/>
+          <w:commentReference w:id="5"/>
         </w:r>
       </w:del>
     </w:p>
@@ -250,7 +268,7 @@
           <w:numId w:val="4"/>
         </w:numPr>
         <w:rPr>
-          <w:del w:id="12" w:author="Badner, Derek" w:date="2020-11-12T10:30:00Z"/>
+          <w:del w:id="14" w:author="Badner, Derek" w:date="2020-11-12T10:30:00Z"/>
         </w:rPr>
       </w:pPr>
       <w:r>
@@ -276,7 +294,7 @@
       <w:r>
         <w:t>install necessary packages</w:t>
       </w:r>
-      <w:del w:id="13" w:author="Badner, Derek" w:date="2020-11-12T10:30:00Z">
+      <w:del w:id="15" w:author="Badner, Derek" w:date="2020-11-12T10:30:00Z">
         <w:r>
           <w:delText xml:space="preserve">Note: If you have issues installing the </w:delText>
         </w:r>
@@ -287,10 +305,7 @@
           <w:fldChar w:fldCharType="begin"/>
         </w:r>
         <w:r>
-          <w:delInstrText xml:space="preserve"> HYPERLINK "https://medium.com/@dgmaxime/how-to-easily-install-detectron2-on-windows-10-3918613</w:delInstrText>
-        </w:r>
-        <w:r>
-          <w:delInstrText xml:space="preserve">9101c" </w:delInstrText>
+          <w:delInstrText xml:space="preserve"> HYPERLINK "https://medium.com/@dgmaxime/how-to-easily-install-detectron2-on-windows-10-39186139101c" </w:delInstrText>
         </w:r>
         <w:r>
           <w:fldChar w:fldCharType="separate"/>
@@ -372,6 +387,86 @@
             <wp:extent cx="3755161" cy="764673"/>
             <wp:effectExtent l="0" t="0" r="0" b="0"/>
             <wp:docPr id="1" name="Picture 1"/>
+            <wp:cNvGraphicFramePr>
+              <a:graphicFrameLocks xmlns:a="http://schemas.openxmlformats.org/drawingml/2006/main" noChangeAspect="1"/>
+            </wp:cNvGraphicFramePr>
+            <a:graphic xmlns:a="http://schemas.openxmlformats.org/drawingml/2006/main">
+              <a:graphicData uri="http://schemas.openxmlformats.org/drawingml/2006/picture">
+                <pic:pic xmlns:pic="http://schemas.openxmlformats.org/drawingml/2006/picture">
+                  <pic:nvPicPr>
+                    <pic:cNvPr id="1" name=""/>
+                    <pic:cNvPicPr/>
+                  </pic:nvPicPr>
+                  <pic:blipFill>
+                    <a:blip r:embed="rId13"/>
+                    <a:stretch>
+                      <a:fillRect/>
+                    </a:stretch>
+                  </pic:blipFill>
+                  <pic:spPr>
+                    <a:xfrm>
+                      <a:off x="0" y="0"/>
+                      <a:ext cx="3854499" cy="784902"/>
+                    </a:xfrm>
+                    <a:prstGeom prst="rect">
+                      <a:avLst/>
+                    </a:prstGeom>
+                  </pic:spPr>
+                </pic:pic>
+              </a:graphicData>
+            </a:graphic>
+          </wp:inline>
+        </w:drawing>
+      </w:r>
+    </w:p>
+    <w:p>
+      <w:pPr>
+        <w:pStyle w:val="ListParagraph"/>
+        <w:numPr>
+          <w:ilvl w:val="0"/>
+          <w:numId w:val="6"/>
+        </w:numPr>
+      </w:pPr>
+      <w:r>
+        <w:t>Select “Skip machine learning” if you do not want the program to attempt to name photographs for you, you just wish to quickly step through the photos and name them yourself using the program interface. Selecting this option will save you the time of waiting for the machine learning algorithms to compute.</w:t>
+      </w:r>
+    </w:p>
+    <w:p>
+      <w:pPr>
+        <w:pStyle w:val="ListParagraph"/>
+        <w:numPr>
+          <w:ilvl w:val="0"/>
+          <w:numId w:val="6"/>
+        </w:numPr>
+      </w:pPr>
+      <w:r>
+        <w:t xml:space="preserve">Process graphics using ‘GPU’ is recommended if you have an NVIDIA graphics card as computation times will be reduced. </w:t>
+      </w:r>
+      <w:proofErr w:type="gramStart"/>
+      <w:r>
+        <w:t>However</w:t>
+      </w:r>
+      <w:proofErr w:type="gramEnd"/>
+      <w:r>
+        <w:t xml:space="preserve"> selecting ‘GPU’ may cause your computer to crash if you do not have an NVIDIA graphics card and drivers installed. ‘CPU’ is therefore the default</w:t>
+      </w:r>
+    </w:p>
+    <w:p>
+      <w:r>
+        <w:t>The main program interface looks like the following:</w:t>
+      </w:r>
+    </w:p>
+    <w:p>
+      <w:r>
+        <w:rPr>
+          <w:noProof/>
+        </w:rPr>
+        <w:lastRenderedPageBreak/>
+        <w:drawing>
+          <wp:inline distT="0" distB="0" distL="0" distR="0" wp14:anchorId="7AD34123" wp14:editId="337D0BE7">
+            <wp:extent cx="5943600" cy="3408680"/>
+            <wp:effectExtent l="0" t="0" r="0" b="1270"/>
+            <wp:docPr id="3" name="Picture 3"/>
             <wp:cNvGraphicFramePr>
               <a:graphicFrameLocks xmlns:a="http://schemas.openxmlformats.org/drawingml/2006/main" noChangeAspect="1"/>
             </wp:cNvGraphicFramePr>
@@ -391,86 +486,6 @@
                   <pic:spPr>
                     <a:xfrm>
                       <a:off x="0" y="0"/>
-                      <a:ext cx="3854499" cy="784902"/>
-                    </a:xfrm>
-                    <a:prstGeom prst="rect">
-                      <a:avLst/>
-                    </a:prstGeom>
-                  </pic:spPr>
-                </pic:pic>
-              </a:graphicData>
-            </a:graphic>
-          </wp:inline>
-        </w:drawing>
-      </w:r>
-    </w:p>
-    <w:p>
-      <w:pPr>
-        <w:pStyle w:val="ListParagraph"/>
-        <w:numPr>
-          <w:ilvl w:val="0"/>
-          <w:numId w:val="6"/>
-        </w:numPr>
-      </w:pPr>
-      <w:r>
-        <w:t>Select “Skip machine learning” if you do not want the program to attempt to name photographs for you, you just wish to quickly step through the photos and name them yourself using the program interface. Selecting this option will save you the time of waiting for the machine learning algorithms to compute.</w:t>
-      </w:r>
-    </w:p>
-    <w:p>
-      <w:pPr>
-        <w:pStyle w:val="ListParagraph"/>
-        <w:numPr>
-          <w:ilvl w:val="0"/>
-          <w:numId w:val="6"/>
-        </w:numPr>
-      </w:pPr>
-      <w:r>
-        <w:t xml:space="preserve">Process graphics using ‘GPU’ is recommended if you have an NVIDIA graphics card as computation times will be reduced. </w:t>
-      </w:r>
-      <w:proofErr w:type="gramStart"/>
-      <w:r>
-        <w:t>However</w:t>
-      </w:r>
-      <w:proofErr w:type="gramEnd"/>
-      <w:r>
-        <w:t xml:space="preserve"> selecting ‘GPU’ may cause your computer to crash if you do not have an NVIDIA graphics card and drivers installed. ‘CPU’ is therefore the default</w:t>
-      </w:r>
-    </w:p>
-    <w:p>
-      <w:r>
-        <w:t>The main program interface looks like the following:</w:t>
-      </w:r>
-    </w:p>
-    <w:p>
-      <w:r>
-        <w:rPr>
-          <w:noProof/>
-        </w:rPr>
-        <w:lastRenderedPageBreak/>
-        <w:drawing>
-          <wp:inline distT="0" distB="0" distL="0" distR="0" wp14:anchorId="7AD34123" wp14:editId="337D0BE7">
-            <wp:extent cx="5943600" cy="3408680"/>
-            <wp:effectExtent l="0" t="0" r="0" b="1270"/>
-            <wp:docPr id="3" name="Picture 3"/>
-            <wp:cNvGraphicFramePr>
-              <a:graphicFrameLocks xmlns:a="http://schemas.openxmlformats.org/drawingml/2006/main" noChangeAspect="1"/>
-            </wp:cNvGraphicFramePr>
-            <a:graphic xmlns:a="http://schemas.openxmlformats.org/drawingml/2006/main">
-              <a:graphicData uri="http://schemas.openxmlformats.org/drawingml/2006/picture">
-                <pic:pic xmlns:pic="http://schemas.openxmlformats.org/drawingml/2006/picture">
-                  <pic:nvPicPr>
-                    <pic:cNvPr id="1" name=""/>
-                    <pic:cNvPicPr/>
-                  </pic:nvPicPr>
-                  <pic:blipFill>
-                    <a:blip r:embed="rId15"/>
-                    <a:stretch>
-                      <a:fillRect/>
-                    </a:stretch>
-                  </pic:blipFill>
-                  <pic:spPr>
-                    <a:xfrm>
-                      <a:off x="0" y="0"/>
                       <a:ext cx="5943600" cy="3408680"/>
                     </a:xfrm>
                     <a:prstGeom prst="rect">
@@ -837,7 +852,7 @@
 
 <file path=word/comments.xml><?xml version="1.0" encoding="utf-8"?>
 <w:comments xmlns:wpc="http://schemas.microsoft.com/office/word/2010/wordprocessingCanvas" xmlns:cx="http://schemas.microsoft.com/office/drawing/2014/chartex" xmlns:cx1="http://schemas.microsoft.com/office/drawing/2015/9/8/chartex" xmlns:cx2="http://schemas.microsoft.com/office/drawing/2015/10/21/chartex" xmlns:cx3="http://schemas.microsoft.com/office/drawing/2016/5/9/chartex" xmlns:cx4="http://schemas.microsoft.com/office/drawing/2016/5/10/chartex" xmlns:cx5="http://schemas.microsoft.com/office/drawing/2016/5/11/chartex" xmlns:cx6="http://schemas.microsoft.com/office/drawing/2016/5/12/chartex" xmlns:cx7="http://schemas.microsoft.com/office/drawing/2016/5/13/chartex" xmlns:cx8="http://schemas.microsoft.com/office/drawing/2016/5/14/chartex" xmlns:mc="http://schemas.openxmlformats.org/markup-compatibility/2006" xmlns:aink="http://schemas.microsoft.com/office/drawing/2016/ink" xmlns:am3d="http://schemas.microsoft.com/office/drawing/2017/model3d" xmlns:o="urn:schemas-microsoft-com:office:office" xmlns:r="http://schemas.openxmlformats.org/officeDocument/2006/relationships" xmlns:m="http://schemas.openxmlformats.org/officeDocument/2006/math" xmlns:v="urn:schemas-microsoft-com:vml" xmlns:wp14="http://schemas.microsoft.com/office/word/2010/wordprocessingDrawing" xmlns:wp="http://schemas.openxmlformats.org/drawingml/2006/wordprocessingDrawing" xmlns:w10="urn:schemas-microsoft-com:office:word" xmlns:w="http://schemas.openxmlformats.org/wordprocessingml/2006/main" xmlns:w14="http://schemas.microsoft.com/office/word/2010/wordml" xmlns:w15="http://schemas.microsoft.com/office/word/2012/wordml" xmlns:w16cex="http://schemas.microsoft.com/office/word/2018/wordml/cex" xmlns:w16cid="http://schemas.microsoft.com/office/word/2016/wordml/cid" xmlns:w16="http://schemas.microsoft.com/office/word/2018/wordml" xmlns:w16se="http://schemas.microsoft.com/office/word/2015/wordml/symex" xmlns:wpg="http://schemas.microsoft.com/office/word/2010/wordprocessingGroup" xmlns:wpi="http://schemas.microsoft.com/office/word/2010/wordprocessingInk" xmlns:wne="http://schemas.microsoft.com/office/word/2006/wordml" xmlns:wps="http://schemas.microsoft.com/office/word/2010/wordprocessingShape" mc:Ignorable="w14 w15 w16se w16cid w16 w16cex wp14">
-  <w:comment w:id="3" w:author="Badner, Derek" w:date="2020-10-31T16:55:00Z" w:initials="BD">
+  <w:comment w:id="5" w:author="Badner, Derek" w:date="2020-10-31T16:55:00Z" w:initials="BD">
     <w:p>
       <w:pPr>
         <w:pStyle w:val="CommentText"/>

</xml_diff>